<commit_message>
docs: Updated Metrics Section
Added details to Metrics section
</commit_message>
<xml_diff>
--- a/capstone/HousingPrices_CapstoneReport.docx
+++ b/capstone/HousingPrices_CapstoneReport.docx
@@ -3977,39 +3977,10 @@
           <w:sz w:val="24"/>
           <w:szCs w:val="24"/>
         </w:rPr>
-        <w:t xml:space="preserve"> given a set of features how accurately the model </w:t>
-      </w:r>
-      <w:proofErr w:type="gramStart"/>
-      <w:r>
-        <w:rPr>
-          <w:rFonts w:ascii="Segoe UI" w:eastAsia="Times New Roman" w:hAnsi="Segoe UI" w:cs="Segoe UI"/>
-          <w:color w:val="24292E"/>
-          <w:sz w:val="24"/>
-          <w:szCs w:val="24"/>
-        </w:rPr>
-        <w:t>is able to</w:t>
-      </w:r>
-      <w:proofErr w:type="gramEnd"/>
-      <w:r>
-        <w:rPr>
-          <w:rFonts w:ascii="Segoe UI" w:eastAsia="Times New Roman" w:hAnsi="Segoe UI" w:cs="Segoe UI"/>
-          <w:color w:val="24292E"/>
-          <w:sz w:val="24"/>
-          <w:szCs w:val="24"/>
-        </w:rPr>
-        <w:t xml:space="preserve"> predict the target </w:t>
-      </w:r>
-      <w:proofErr w:type="spellStart"/>
-      <w:r>
-        <w:rPr>
-          <w:rFonts w:ascii="Segoe UI" w:eastAsia="Times New Roman" w:hAnsi="Segoe UI" w:cs="Segoe UI"/>
-          <w:color w:val="24292E"/>
-          <w:sz w:val="24"/>
-          <w:szCs w:val="24"/>
-        </w:rPr>
-        <w:t>valuesn</w:t>
-      </w:r>
-      <w:proofErr w:type="spellEnd"/>
+        <w:t xml:space="preserve"> given a set of features how accurately the model is able to predict the target values</w:t>
+      </w:r>
+      <w:bookmarkStart w:id="0" w:name="_GoBack"/>
+      <w:bookmarkEnd w:id="0"/>
       <w:r>
         <w:rPr>
           <w:rFonts w:ascii="Segoe UI" w:eastAsia="Times New Roman" w:hAnsi="Segoe UI" w:cs="Segoe UI"/>
@@ -4735,18 +4706,7 @@
           <w:sz w:val="30"/>
           <w:szCs w:val="30"/>
         </w:rPr>
-        <w:t>Explorat</w:t>
-      </w:r>
-      <w:r>
-        <w:rPr>
-          <w:rFonts w:ascii="Segoe UI" w:eastAsia="Times New Roman" w:hAnsi="Segoe UI" w:cs="Segoe UI"/>
-          <w:b/>
-          <w:bCs/>
-          <w:color w:val="24292E"/>
-          <w:sz w:val="30"/>
-          <w:szCs w:val="30"/>
-        </w:rPr>
-        <w:t>ory Visualization</w:t>
+        <w:t>Exploratory Visualization</w:t>
       </w:r>
     </w:p>
     <w:p>
@@ -6239,7 +6199,25 @@
           <w:sz w:val="21"/>
           <w:szCs w:val="21"/>
         </w:rPr>
-        <w:t xml:space="preserve"> is vary popular because of Execution speed and Model Performance</w:t>
+        <w:t xml:space="preserve"> is </w:t>
+      </w:r>
+      <w:proofErr w:type="spellStart"/>
+      <w:r>
+        <w:rPr>
+          <w:rFonts w:ascii="inherit" w:eastAsia="Times New Roman" w:hAnsi="inherit" w:cs="Arial"/>
+          <w:sz w:val="21"/>
+          <w:szCs w:val="21"/>
+        </w:rPr>
+        <w:t>vary</w:t>
+      </w:r>
+      <w:proofErr w:type="spellEnd"/>
+      <w:r>
+        <w:rPr>
+          <w:rFonts w:ascii="inherit" w:eastAsia="Times New Roman" w:hAnsi="inherit" w:cs="Arial"/>
+          <w:sz w:val="21"/>
+          <w:szCs w:val="21"/>
+        </w:rPr>
+        <w:t xml:space="preserve"> popular because of Execution speed and Model Performance</w:t>
       </w:r>
       <w:r>
         <w:rPr>
@@ -6339,8 +6317,6 @@
           <w:szCs w:val="21"/>
         </w:rPr>
       </w:pPr>
-      <w:bookmarkStart w:id="0" w:name="_GoBack"/>
-      <w:bookmarkEnd w:id="0"/>
     </w:p>
     <w:p>
       <w:pPr>

</xml_diff>